<commit_message>
Added release notes for current release
</commit_message>
<xml_diff>
--- a/docs/specifications_document.docx
+++ b/docs/specifications_document.docx
@@ -144,6 +144,8 @@
           <w:szCs w:val="24"/>
         </w:rPr>
       </w:pPr>
+      <w:bookmarkStart w:id="0" w:name="_GoBack"/>
+      <w:bookmarkEnd w:id="0"/>
     </w:p>
     <w:p>
       <w:pPr>
@@ -443,15 +445,11 @@
     </w:p>
     <w:p>
       <w:r>
-        <w:br w:type="page"/>
-      </w:r>
-      <w:r>
         <w:rPr>
           <w:noProof/>
         </w:rPr>
-        <w:lastRenderedPageBreak/>
         <w:drawing>
-          <wp:inline distT="0" distB="0" distL="0" distR="0" wp14:anchorId="404192EB" wp14:editId="2EAE1F08">
+          <wp:inline distT="0" distB="0" distL="0" distR="0" wp14:anchorId="5B9523F4" wp14:editId="03913C88">
             <wp:extent cx="3980953" cy="3476191"/>
             <wp:effectExtent l="0" t="0" r="635" b="0"/>
             <wp:docPr id="3" name="Picture 3"/>
@@ -492,6 +490,9 @@
           </wp:inline>
         </w:drawing>
       </w:r>
+      <w:r>
+        <w:br w:type="page"/>
+      </w:r>
     </w:p>
     <w:p>
       <w:pPr>
@@ -511,6 +512,7 @@
           <w:sz w:val="24"/>
           <w:szCs w:val="24"/>
         </w:rPr>
+        <w:lastRenderedPageBreak/>
         <w:t>User Stories:</w:t>
       </w:r>
     </w:p>
@@ -572,7 +574,15 @@
           <w:sz w:val="24"/>
           <w:szCs w:val="24"/>
         </w:rPr>
-        <w:t>Users want to select recipient via phone number and contacts</w:t>
+        <w:t>Users want to select recipie</w:t>
+      </w:r>
+      <w:r>
+        <w:rPr>
+          <w:rFonts w:ascii="Segoe UI" w:hAnsi="Segoe UI" w:cs="Segoe UI"/>
+          <w:sz w:val="24"/>
+          <w:szCs w:val="24"/>
+        </w:rPr>
+        <w:t>nt via phone number or email (interface with Contacts)</w:t>
       </w:r>
     </w:p>
     <w:p>
@@ -597,8 +607,6 @@
         </w:rPr>
         <w:t>&lt;filler text&gt;</w:t>
       </w:r>
-      <w:bookmarkStart w:id="0" w:name="_GoBack"/>
-      <w:bookmarkEnd w:id="0"/>
     </w:p>
     <w:p>
       <w:pPr>
@@ -799,7 +807,7 @@
         <w:rFonts w:asciiTheme="majorHAnsi" w:eastAsiaTheme="majorEastAsia" w:hAnsiTheme="majorHAnsi" w:cstheme="majorBidi"/>
         <w:noProof/>
       </w:rPr>
-      <w:t>3</w:t>
+      <w:t>2</w:t>
     </w:r>
     <w:r>
       <w:rPr>
@@ -2256,7 +2264,7 @@
 </file>
 
 <file path=customXml/itemProps1.xml><?xml version="1.0" encoding="utf-8"?>
-<ds:datastoreItem xmlns:ds="http://schemas.openxmlformats.org/officeDocument/2006/customXml" ds:itemID="{795027A4-69D5-4125-8793-2152CBAE93A7}">
+<ds:datastoreItem xmlns:ds="http://schemas.openxmlformats.org/officeDocument/2006/customXml" ds:itemID="{14480F02-5628-47C5-AA57-24CAA000A4CB}">
   <ds:schemaRefs>
     <ds:schemaRef ds:uri="http://schemas.openxmlformats.org/officeDocument/2006/bibliography"/>
   </ds:schemaRefs>

</xml_diff>

<commit_message>
Added test case stubs
</commit_message>
<xml_diff>
--- a/docs/specifications_document.docx
+++ b/docs/specifications_document.docx
@@ -340,7 +340,6 @@
           <w:szCs w:val="24"/>
         </w:rPr>
       </w:pPr>
-      <w:proofErr w:type="gramStart"/>
       <w:r>
         <w:rPr>
           <w:rFonts w:ascii="Segoe UI" w:hAnsi="Segoe UI" w:cs="Segoe UI"/>
@@ -373,7 +372,6 @@
         </w:rPr>
         <w:t xml:space="preserve"> to your destination via SMS.</w:t>
       </w:r>
-      <w:proofErr w:type="gramEnd"/>
     </w:p>
     <w:p>
       <w:pPr>
@@ -623,6 +621,34 @@
         </w:rPr>
         <w:t>Pre-alpha Release 0.2:</w:t>
       </w:r>
+      <w:bookmarkStart w:id="0" w:name="_GoBack"/>
+      <w:bookmarkEnd w:id="0"/>
+    </w:p>
+    <w:p>
+      <w:pPr>
+        <w:jc w:val="both"/>
+        <w:rPr>
+          <w:rFonts w:ascii="Segoe UI" w:hAnsi="Segoe UI" w:cs="Segoe UI"/>
+          <w:sz w:val="24"/>
+          <w:szCs w:val="24"/>
+        </w:rPr>
+      </w:pPr>
+      <w:r>
+        <w:rPr>
+          <w:rFonts w:ascii="Segoe UI" w:hAnsi="Segoe UI" w:cs="Segoe UI"/>
+          <w:sz w:val="24"/>
+          <w:szCs w:val="24"/>
+        </w:rPr>
+        <w:t>Alpha Release 0.1</w:t>
+      </w:r>
+      <w:r>
+        <w:rPr>
+          <w:rFonts w:ascii="Segoe UI" w:hAnsi="Segoe UI" w:cs="Segoe UI"/>
+          <w:sz w:val="24"/>
+          <w:szCs w:val="24"/>
+        </w:rPr>
+        <w:t>:</w:t>
+      </w:r>
     </w:p>
     <w:p>
       <w:pPr>
@@ -882,25 +908,7 @@
           <w:sz w:val="24"/>
           <w:szCs w:val="24"/>
         </w:rPr>
-        <w:t xml:space="preserve">a destination is selected through </w:t>
-      </w:r>
-      <w:proofErr w:type="spellStart"/>
-      <w:r>
-        <w:rPr>
-          <w:rFonts w:ascii="Segoe UI" w:hAnsi="Segoe UI" w:cs="Segoe UI"/>
-          <w:sz w:val="24"/>
-          <w:szCs w:val="24"/>
-        </w:rPr>
-        <w:t>google</w:t>
-      </w:r>
-      <w:proofErr w:type="spellEnd"/>
-      <w:r>
-        <w:rPr>
-          <w:rFonts w:ascii="Segoe UI" w:hAnsi="Segoe UI" w:cs="Segoe UI"/>
-          <w:sz w:val="24"/>
-          <w:szCs w:val="24"/>
-        </w:rPr>
-        <w:t xml:space="preserve"> maps</w:t>
+        <w:t>a destination is selected through google maps</w:t>
       </w:r>
     </w:p>
     <w:p>
@@ -929,8 +937,6 @@
         </w:rPr>
         <w:t>find the address</w:t>
       </w:r>
-      <w:bookmarkStart w:id="0" w:name="_GoBack"/>
-      <w:bookmarkEnd w:id="0"/>
     </w:p>
     <w:p>
       <w:pPr>
@@ -2504,7 +2510,7 @@
 </file>
 
 <file path=customXml/itemProps1.xml><?xml version="1.0" encoding="utf-8"?>
-<ds:datastoreItem xmlns:ds="http://schemas.openxmlformats.org/officeDocument/2006/customXml" ds:itemID="{E18D1BED-EBB9-44DA-93D8-961FAE6DA252}">
+<ds:datastoreItem xmlns:ds="http://schemas.openxmlformats.org/officeDocument/2006/customXml" ds:itemID="{07809D10-628A-4061-A155-BC50AEA161CC}">
   <ds:schemaRefs>
     <ds:schemaRef ds:uri="http://schemas.openxmlformats.org/officeDocument/2006/bibliography"/>
   </ds:schemaRefs>

</xml_diff>

<commit_message>
fixed test plan added Code Review 1
</commit_message>
<xml_diff>
--- a/docs/specifications_document.docx
+++ b/docs/specifications_document.docx
@@ -340,6 +340,7 @@
           <w:szCs w:val="24"/>
         </w:rPr>
       </w:pPr>
+      <w:proofErr w:type="gramStart"/>
       <w:r>
         <w:rPr>
           <w:rFonts w:ascii="Segoe UI" w:hAnsi="Segoe UI" w:cs="Segoe UI"/>
@@ -372,6 +373,7 @@
         </w:rPr>
         <w:t xml:space="preserve"> to your destination via SMS.</w:t>
       </w:r>
+      <w:proofErr w:type="gramEnd"/>
     </w:p>
     <w:p>
       <w:pPr>
@@ -621,8 +623,6 @@
         </w:rPr>
         <w:t>Pre-alpha Release 0.2:</w:t>
       </w:r>
-      <w:bookmarkStart w:id="0" w:name="_GoBack"/>
-      <w:bookmarkEnd w:id="0"/>
     </w:p>
     <w:p>
       <w:pPr>
@@ -765,179 +765,519 @@
           <w:szCs w:val="24"/>
         </w:rPr>
       </w:pPr>
-      <w:r>
-        <w:rPr>
-          <w:rFonts w:ascii="Segoe UI" w:hAnsi="Segoe UI" w:cs="Segoe UI"/>
-          <w:sz w:val="24"/>
-          <w:szCs w:val="24"/>
-        </w:rPr>
-        <w:t xml:space="preserve">Contact Selection – </w:t>
-      </w:r>
-    </w:p>
-    <w:p>
-      <w:pPr>
-        <w:jc w:val="both"/>
-        <w:rPr>
-          <w:rFonts w:ascii="Segoe UI" w:hAnsi="Segoe UI" w:cs="Segoe UI"/>
-          <w:sz w:val="24"/>
-          <w:szCs w:val="24"/>
-        </w:rPr>
-      </w:pPr>
-      <w:r>
-        <w:rPr>
-          <w:rFonts w:ascii="Segoe UI" w:hAnsi="Segoe UI" w:cs="Segoe UI"/>
-          <w:sz w:val="24"/>
-          <w:szCs w:val="24"/>
-        </w:rPr>
-        <w:tab/>
-        <w:t>Pass – a contact is selected from the menu and their number is now populating the recipient text field</w:t>
-      </w:r>
-    </w:p>
-    <w:p>
-      <w:pPr>
-        <w:jc w:val="both"/>
-        <w:rPr>
-          <w:rFonts w:ascii="Segoe UI" w:hAnsi="Segoe UI" w:cs="Segoe UI"/>
-          <w:sz w:val="24"/>
-          <w:szCs w:val="24"/>
-        </w:rPr>
-      </w:pPr>
-      <w:r>
-        <w:rPr>
-          <w:rFonts w:ascii="Segoe UI" w:hAnsi="Segoe UI" w:cs="Segoe UI"/>
-          <w:sz w:val="24"/>
-          <w:szCs w:val="24"/>
-        </w:rPr>
-        <w:tab/>
-        <w:t>Fail – the contacts menu does not open</w:t>
-      </w:r>
-    </w:p>
-    <w:p>
-      <w:pPr>
-        <w:jc w:val="both"/>
-        <w:rPr>
-          <w:rFonts w:ascii="Segoe UI" w:hAnsi="Segoe UI" w:cs="Segoe UI"/>
-          <w:sz w:val="24"/>
-          <w:szCs w:val="24"/>
-        </w:rPr>
-      </w:pPr>
-      <w:r>
-        <w:rPr>
-          <w:rFonts w:ascii="Segoe UI" w:hAnsi="Segoe UI" w:cs="Segoe UI"/>
-          <w:sz w:val="24"/>
-          <w:szCs w:val="24"/>
-        </w:rPr>
-        <w:tab/>
-        <w:t>Fail – the app crashes when a contact is selected</w:t>
-      </w:r>
-    </w:p>
-    <w:p>
-      <w:pPr>
-        <w:jc w:val="both"/>
-        <w:rPr>
-          <w:rFonts w:ascii="Segoe UI" w:hAnsi="Segoe UI" w:cs="Segoe UI"/>
-          <w:sz w:val="24"/>
-          <w:szCs w:val="24"/>
-        </w:rPr>
-      </w:pPr>
-      <w:r>
-        <w:rPr>
-          <w:rFonts w:ascii="Segoe UI" w:hAnsi="Segoe UI" w:cs="Segoe UI"/>
-          <w:sz w:val="24"/>
-          <w:szCs w:val="24"/>
-        </w:rPr>
-        <w:tab/>
-        <w:t>Fail – the text field is not populated with the correct number</w:t>
-      </w:r>
-    </w:p>
-    <w:p>
-      <w:pPr>
-        <w:jc w:val="both"/>
-        <w:rPr>
-          <w:rFonts w:ascii="Segoe UI" w:hAnsi="Segoe UI" w:cs="Segoe UI"/>
-          <w:sz w:val="24"/>
-          <w:szCs w:val="24"/>
-        </w:rPr>
-      </w:pPr>
-      <w:r>
-        <w:rPr>
-          <w:rFonts w:ascii="Segoe UI" w:hAnsi="Segoe UI" w:cs="Segoe UI"/>
-          <w:sz w:val="24"/>
-          <w:szCs w:val="24"/>
-        </w:rPr>
-        <w:t xml:space="preserve">Destination Selection – </w:t>
-      </w:r>
-    </w:p>
-    <w:p>
-      <w:pPr>
-        <w:jc w:val="both"/>
-        <w:rPr>
-          <w:rFonts w:ascii="Segoe UI" w:hAnsi="Segoe UI" w:cs="Segoe UI"/>
-          <w:sz w:val="24"/>
-          <w:szCs w:val="24"/>
-        </w:rPr>
-      </w:pPr>
-      <w:r>
-        <w:rPr>
-          <w:rFonts w:ascii="Segoe UI" w:hAnsi="Segoe UI" w:cs="Segoe UI"/>
-          <w:sz w:val="24"/>
-          <w:szCs w:val="24"/>
-        </w:rPr>
-        <w:tab/>
-        <w:t xml:space="preserve">Pass </w:t>
-      </w:r>
-      <w:r>
-        <w:rPr>
-          <w:rFonts w:ascii="Segoe UI" w:hAnsi="Segoe UI" w:cs="Segoe UI"/>
-          <w:sz w:val="24"/>
-          <w:szCs w:val="24"/>
-        </w:rPr>
-        <w:t>–</w:t>
-      </w:r>
-      <w:r>
-        <w:rPr>
-          <w:rFonts w:ascii="Segoe UI" w:hAnsi="Segoe UI" w:cs="Segoe UI"/>
-          <w:sz w:val="24"/>
-          <w:szCs w:val="24"/>
-        </w:rPr>
-        <w:t xml:space="preserve"> </w:t>
-      </w:r>
-      <w:r>
-        <w:rPr>
-          <w:rFonts w:ascii="Segoe UI" w:hAnsi="Segoe UI" w:cs="Segoe UI"/>
-          <w:sz w:val="24"/>
-          <w:szCs w:val="24"/>
-        </w:rPr>
-        <w:t>a destination is selected through google maps</w:t>
-      </w:r>
-    </w:p>
-    <w:p>
-      <w:pPr>
-        <w:jc w:val="both"/>
-        <w:rPr>
-          <w:rFonts w:ascii="Segoe UI" w:hAnsi="Segoe UI" w:cs="Segoe UI"/>
-          <w:sz w:val="24"/>
-          <w:szCs w:val="24"/>
-        </w:rPr>
-      </w:pPr>
-      <w:r>
-        <w:rPr>
-          <w:rFonts w:ascii="Segoe UI" w:hAnsi="Segoe UI" w:cs="Segoe UI"/>
-          <w:sz w:val="24"/>
-          <w:szCs w:val="24"/>
-        </w:rPr>
-        <w:tab/>
-        <w:t xml:space="preserve">Fail – Google maps doesn’t </w:t>
-      </w:r>
-      <w:r>
-        <w:rPr>
-          <w:rFonts w:ascii="Segoe UI" w:hAnsi="Segoe UI" w:cs="Segoe UI"/>
-          <w:sz w:val="24"/>
-          <w:szCs w:val="24"/>
-        </w:rPr>
-        <w:t>find the address</w:t>
-      </w:r>
-    </w:p>
+      <w:bookmarkStart w:id="0" w:name="_GoBack"/>
+      <w:bookmarkEnd w:id="0"/>
+    </w:p>
+    <w:tbl>
+      <w:tblPr>
+        <w:tblStyle w:val="MediumShading1-Accent1"/>
+        <w:tblW w:w="0" w:type="auto"/>
+        <w:tblLook w:val="04A0" w:firstRow="1" w:lastRow="0" w:firstColumn="1" w:lastColumn="0" w:noHBand="0" w:noVBand="1"/>
+      </w:tblPr>
+      <w:tblGrid>
+        <w:gridCol w:w="2394"/>
+        <w:gridCol w:w="2394"/>
+        <w:gridCol w:w="2394"/>
+        <w:gridCol w:w="2394"/>
+      </w:tblGrid>
+      <w:tr>
+        <w:trPr>
+          <w:cnfStyle w:val="100000000000" w:firstRow="1" w:lastRow="0" w:firstColumn="0" w:lastColumn="0" w:oddVBand="0" w:evenVBand="0" w:oddHBand="0" w:evenHBand="0" w:firstRowFirstColumn="0" w:firstRowLastColumn="0" w:lastRowFirstColumn="0" w:lastRowLastColumn="0"/>
+        </w:trPr>
+        <w:tc>
+          <w:tcPr>
+            <w:cnfStyle w:val="001000000000" w:firstRow="0" w:lastRow="0" w:firstColumn="1" w:lastColumn="0" w:oddVBand="0" w:evenVBand="0" w:oddHBand="0" w:evenHBand="0" w:firstRowFirstColumn="0" w:firstRowLastColumn="0" w:lastRowFirstColumn="0" w:lastRowLastColumn="0"/>
+            <w:tcW w:w="2394" w:type="dxa"/>
+          </w:tcPr>
+          <w:p>
+            <w:pPr>
+              <w:jc w:val="both"/>
+              <w:rPr>
+                <w:rFonts w:ascii="Segoe UI" w:hAnsi="Segoe UI" w:cs="Segoe UI"/>
+                <w:sz w:val="24"/>
+                <w:szCs w:val="24"/>
+              </w:rPr>
+            </w:pPr>
+            <w:r>
+              <w:rPr>
+                <w:rFonts w:ascii="Segoe UI" w:hAnsi="Segoe UI" w:cs="Segoe UI"/>
+                <w:sz w:val="24"/>
+                <w:szCs w:val="24"/>
+              </w:rPr>
+              <w:t>Test Id</w:t>
+            </w:r>
+          </w:p>
+        </w:tc>
+        <w:tc>
+          <w:tcPr>
+            <w:tcW w:w="2394" w:type="dxa"/>
+          </w:tcPr>
+          <w:p>
+            <w:pPr>
+              <w:jc w:val="both"/>
+              <w:cnfStyle w:val="100000000000" w:firstRow="1" w:lastRow="0" w:firstColumn="0" w:lastColumn="0" w:oddVBand="0" w:evenVBand="0" w:oddHBand="0" w:evenHBand="0" w:firstRowFirstColumn="0" w:firstRowLastColumn="0" w:lastRowFirstColumn="0" w:lastRowLastColumn="0"/>
+              <w:rPr>
+                <w:rFonts w:ascii="Segoe UI" w:hAnsi="Segoe UI" w:cs="Segoe UI"/>
+                <w:sz w:val="24"/>
+                <w:szCs w:val="24"/>
+              </w:rPr>
+            </w:pPr>
+            <w:r>
+              <w:rPr>
+                <w:rFonts w:ascii="Segoe UI" w:hAnsi="Segoe UI" w:cs="Segoe UI"/>
+                <w:sz w:val="24"/>
+                <w:szCs w:val="24"/>
+              </w:rPr>
+              <w:t>Description</w:t>
+            </w:r>
+          </w:p>
+        </w:tc>
+        <w:tc>
+          <w:tcPr>
+            <w:tcW w:w="2394" w:type="dxa"/>
+          </w:tcPr>
+          <w:p>
+            <w:pPr>
+              <w:jc w:val="both"/>
+              <w:cnfStyle w:val="100000000000" w:firstRow="1" w:lastRow="0" w:firstColumn="0" w:lastColumn="0" w:oddVBand="0" w:evenVBand="0" w:oddHBand="0" w:evenHBand="0" w:firstRowFirstColumn="0" w:firstRowLastColumn="0" w:lastRowFirstColumn="0" w:lastRowLastColumn="0"/>
+              <w:rPr>
+                <w:rFonts w:ascii="Segoe UI" w:hAnsi="Segoe UI" w:cs="Segoe UI"/>
+                <w:sz w:val="24"/>
+                <w:szCs w:val="24"/>
+              </w:rPr>
+            </w:pPr>
+            <w:r>
+              <w:rPr>
+                <w:rFonts w:ascii="Segoe UI" w:hAnsi="Segoe UI" w:cs="Segoe UI"/>
+                <w:sz w:val="24"/>
+                <w:szCs w:val="24"/>
+              </w:rPr>
+              <w:t>Expected Results</w:t>
+            </w:r>
+          </w:p>
+        </w:tc>
+        <w:tc>
+          <w:tcPr>
+            <w:tcW w:w="2394" w:type="dxa"/>
+          </w:tcPr>
+          <w:p>
+            <w:pPr>
+              <w:jc w:val="both"/>
+              <w:cnfStyle w:val="100000000000" w:firstRow="1" w:lastRow="0" w:firstColumn="0" w:lastColumn="0" w:oddVBand="0" w:evenVBand="0" w:oddHBand="0" w:evenHBand="0" w:firstRowFirstColumn="0" w:firstRowLastColumn="0" w:lastRowFirstColumn="0" w:lastRowLastColumn="0"/>
+              <w:rPr>
+                <w:rFonts w:ascii="Segoe UI" w:hAnsi="Segoe UI" w:cs="Segoe UI"/>
+                <w:sz w:val="24"/>
+                <w:szCs w:val="24"/>
+              </w:rPr>
+            </w:pPr>
+            <w:r>
+              <w:rPr>
+                <w:rFonts w:ascii="Segoe UI" w:hAnsi="Segoe UI" w:cs="Segoe UI"/>
+                <w:sz w:val="24"/>
+                <w:szCs w:val="24"/>
+              </w:rPr>
+              <w:t>Actual Results</w:t>
+            </w:r>
+          </w:p>
+        </w:tc>
+      </w:tr>
+      <w:tr>
+        <w:trPr>
+          <w:cnfStyle w:val="000000100000" w:firstRow="0" w:lastRow="0" w:firstColumn="0" w:lastColumn="0" w:oddVBand="0" w:evenVBand="0" w:oddHBand="1" w:evenHBand="0" w:firstRowFirstColumn="0" w:firstRowLastColumn="0" w:lastRowFirstColumn="0" w:lastRowLastColumn="0"/>
+        </w:trPr>
+        <w:tc>
+          <w:tcPr>
+            <w:cnfStyle w:val="001000000000" w:firstRow="0" w:lastRow="0" w:firstColumn="1" w:lastColumn="0" w:oddVBand="0" w:evenVBand="0" w:oddHBand="0" w:evenHBand="0" w:firstRowFirstColumn="0" w:firstRowLastColumn="0" w:lastRowFirstColumn="0" w:lastRowLastColumn="0"/>
+            <w:tcW w:w="2394" w:type="dxa"/>
+          </w:tcPr>
+          <w:p>
+            <w:pPr>
+              <w:jc w:val="both"/>
+              <w:rPr>
+                <w:rFonts w:ascii="Segoe UI" w:hAnsi="Segoe UI" w:cs="Segoe UI"/>
+                <w:sz w:val="24"/>
+                <w:szCs w:val="24"/>
+              </w:rPr>
+            </w:pPr>
+            <w:r>
+              <w:rPr>
+                <w:rFonts w:ascii="Segoe UI" w:hAnsi="Segoe UI" w:cs="Segoe UI"/>
+                <w:sz w:val="24"/>
+                <w:szCs w:val="24"/>
+              </w:rPr>
+              <w:t>001</w:t>
+            </w:r>
+          </w:p>
+        </w:tc>
+        <w:tc>
+          <w:tcPr>
+            <w:tcW w:w="2394" w:type="dxa"/>
+          </w:tcPr>
+          <w:p>
+            <w:pPr>
+              <w:jc w:val="both"/>
+              <w:cnfStyle w:val="000000100000" w:firstRow="0" w:lastRow="0" w:firstColumn="0" w:lastColumn="0" w:oddVBand="0" w:evenVBand="0" w:oddHBand="1" w:evenHBand="0" w:firstRowFirstColumn="0" w:firstRowLastColumn="0" w:lastRowFirstColumn="0" w:lastRowLastColumn="0"/>
+              <w:rPr>
+                <w:rFonts w:ascii="Segoe UI" w:hAnsi="Segoe UI" w:cs="Segoe UI"/>
+                <w:sz w:val="24"/>
+                <w:szCs w:val="24"/>
+              </w:rPr>
+            </w:pPr>
+            <w:r>
+              <w:rPr>
+                <w:rFonts w:ascii="Segoe UI" w:hAnsi="Segoe UI" w:cs="Segoe UI"/>
+                <w:sz w:val="24"/>
+                <w:szCs w:val="24"/>
+              </w:rPr>
+              <w:t xml:space="preserve">Precondition: contacts exist, Recipient Field is empty, </w:t>
+            </w:r>
+            <w:r>
+              <w:rPr>
+                <w:rFonts w:ascii="Segoe UI" w:hAnsi="Segoe UI" w:cs="Segoe UI"/>
+                <w:sz w:val="24"/>
+                <w:szCs w:val="24"/>
+              </w:rPr>
+              <w:t>A contact is selected</w:t>
+            </w:r>
+            <w:r>
+              <w:rPr>
+                <w:rFonts w:ascii="Segoe UI" w:hAnsi="Segoe UI" w:cs="Segoe UI"/>
+                <w:sz w:val="24"/>
+                <w:szCs w:val="24"/>
+              </w:rPr>
+              <w:t xml:space="preserve"> </w:t>
+            </w:r>
+          </w:p>
+        </w:tc>
+        <w:tc>
+          <w:tcPr>
+            <w:tcW w:w="2394" w:type="dxa"/>
+          </w:tcPr>
+          <w:p>
+            <w:pPr>
+              <w:jc w:val="both"/>
+              <w:cnfStyle w:val="000000100000" w:firstRow="0" w:lastRow="0" w:firstColumn="0" w:lastColumn="0" w:oddVBand="0" w:evenVBand="0" w:oddHBand="1" w:evenHBand="0" w:firstRowFirstColumn="0" w:firstRowLastColumn="0" w:lastRowFirstColumn="0" w:lastRowLastColumn="0"/>
+              <w:rPr>
+                <w:rFonts w:ascii="Segoe UI" w:hAnsi="Segoe UI" w:cs="Segoe UI"/>
+                <w:sz w:val="24"/>
+                <w:szCs w:val="24"/>
+              </w:rPr>
+            </w:pPr>
+            <w:r>
+              <w:rPr>
+                <w:rFonts w:ascii="Segoe UI" w:hAnsi="Segoe UI" w:cs="Segoe UI"/>
+                <w:sz w:val="24"/>
+                <w:szCs w:val="24"/>
+              </w:rPr>
+              <w:t>The contacts number populate the Recipient field</w:t>
+            </w:r>
+          </w:p>
+        </w:tc>
+        <w:tc>
+          <w:tcPr>
+            <w:tcW w:w="2394" w:type="dxa"/>
+          </w:tcPr>
+          <w:p>
+            <w:pPr>
+              <w:jc w:val="both"/>
+              <w:cnfStyle w:val="000000100000" w:firstRow="0" w:lastRow="0" w:firstColumn="0" w:lastColumn="0" w:oddVBand="0" w:evenVBand="0" w:oddHBand="1" w:evenHBand="0" w:firstRowFirstColumn="0" w:firstRowLastColumn="0" w:lastRowFirstColumn="0" w:lastRowLastColumn="0"/>
+              <w:rPr>
+                <w:rFonts w:ascii="Segoe UI" w:hAnsi="Segoe UI" w:cs="Segoe UI"/>
+                <w:sz w:val="24"/>
+                <w:szCs w:val="24"/>
+              </w:rPr>
+            </w:pPr>
+          </w:p>
+        </w:tc>
+      </w:tr>
+      <w:tr>
+        <w:trPr>
+          <w:cnfStyle w:val="000000010000" w:firstRow="0" w:lastRow="0" w:firstColumn="0" w:lastColumn="0" w:oddVBand="0" w:evenVBand="0" w:oddHBand="0" w:evenHBand="1" w:firstRowFirstColumn="0" w:firstRowLastColumn="0" w:lastRowFirstColumn="0" w:lastRowLastColumn="0"/>
+        </w:trPr>
+        <w:tc>
+          <w:tcPr>
+            <w:cnfStyle w:val="001000000000" w:firstRow="0" w:lastRow="0" w:firstColumn="1" w:lastColumn="0" w:oddVBand="0" w:evenVBand="0" w:oddHBand="0" w:evenHBand="0" w:firstRowFirstColumn="0" w:firstRowLastColumn="0" w:lastRowFirstColumn="0" w:lastRowLastColumn="0"/>
+            <w:tcW w:w="2394" w:type="dxa"/>
+          </w:tcPr>
+          <w:p>
+            <w:pPr>
+              <w:jc w:val="both"/>
+              <w:rPr>
+                <w:rFonts w:ascii="Segoe UI" w:hAnsi="Segoe UI" w:cs="Segoe UI"/>
+                <w:sz w:val="24"/>
+                <w:szCs w:val="24"/>
+              </w:rPr>
+            </w:pPr>
+            <w:r>
+              <w:rPr>
+                <w:rFonts w:ascii="Segoe UI" w:hAnsi="Segoe UI" w:cs="Segoe UI"/>
+                <w:sz w:val="24"/>
+                <w:szCs w:val="24"/>
+              </w:rPr>
+              <w:t>002</w:t>
+            </w:r>
+          </w:p>
+        </w:tc>
+        <w:tc>
+          <w:tcPr>
+            <w:tcW w:w="2394" w:type="dxa"/>
+          </w:tcPr>
+          <w:p>
+            <w:pPr>
+              <w:jc w:val="both"/>
+              <w:cnfStyle w:val="000000010000" w:firstRow="0" w:lastRow="0" w:firstColumn="0" w:lastColumn="0" w:oddVBand="0" w:evenVBand="0" w:oddHBand="0" w:evenHBand="1" w:firstRowFirstColumn="0" w:firstRowLastColumn="0" w:lastRowFirstColumn="0" w:lastRowLastColumn="0"/>
+              <w:rPr>
+                <w:rFonts w:ascii="Segoe UI" w:hAnsi="Segoe UI" w:cs="Segoe UI"/>
+                <w:sz w:val="24"/>
+                <w:szCs w:val="24"/>
+              </w:rPr>
+            </w:pPr>
+            <w:proofErr w:type="spellStart"/>
+            <w:r>
+              <w:rPr>
+                <w:rFonts w:ascii="Segoe UI" w:hAnsi="Segoe UI" w:cs="Segoe UI"/>
+                <w:sz w:val="24"/>
+                <w:szCs w:val="24"/>
+              </w:rPr>
+              <w:t>Precondtion</w:t>
+            </w:r>
+            <w:proofErr w:type="spellEnd"/>
+            <w:r>
+              <w:rPr>
+                <w:rFonts w:ascii="Segoe UI" w:hAnsi="Segoe UI" w:cs="Segoe UI"/>
+                <w:sz w:val="24"/>
+                <w:szCs w:val="24"/>
+              </w:rPr>
+              <w:t xml:space="preserve">: </w:t>
+            </w:r>
+            <w:r>
+              <w:rPr>
+                <w:rFonts w:ascii="Segoe UI" w:hAnsi="Segoe UI" w:cs="Segoe UI"/>
+                <w:sz w:val="24"/>
+                <w:szCs w:val="24"/>
+              </w:rPr>
+              <w:t>contacts exist, Recipient Field is empty</w:t>
+            </w:r>
+          </w:p>
+          <w:p>
+            <w:pPr>
+              <w:jc w:val="both"/>
+              <w:cnfStyle w:val="000000010000" w:firstRow="0" w:lastRow="0" w:firstColumn="0" w:lastColumn="0" w:oddVBand="0" w:evenVBand="0" w:oddHBand="0" w:evenHBand="1" w:firstRowFirstColumn="0" w:firstRowLastColumn="0" w:lastRowFirstColumn="0" w:lastRowLastColumn="0"/>
+              <w:rPr>
+                <w:rFonts w:ascii="Segoe UI" w:hAnsi="Segoe UI" w:cs="Segoe UI"/>
+                <w:sz w:val="24"/>
+                <w:szCs w:val="24"/>
+              </w:rPr>
+            </w:pPr>
+            <w:r>
+              <w:rPr>
+                <w:rFonts w:ascii="Segoe UI" w:hAnsi="Segoe UI" w:cs="Segoe UI"/>
+                <w:sz w:val="24"/>
+                <w:szCs w:val="24"/>
+              </w:rPr>
+              <w:t xml:space="preserve">The user attempts to enter something other than a phone number in the recipient field </w:t>
+            </w:r>
+          </w:p>
+        </w:tc>
+        <w:tc>
+          <w:tcPr>
+            <w:tcW w:w="2394" w:type="dxa"/>
+          </w:tcPr>
+          <w:p>
+            <w:pPr>
+              <w:jc w:val="both"/>
+              <w:cnfStyle w:val="000000010000" w:firstRow="0" w:lastRow="0" w:firstColumn="0" w:lastColumn="0" w:oddVBand="0" w:evenVBand="0" w:oddHBand="0" w:evenHBand="1" w:firstRowFirstColumn="0" w:firstRowLastColumn="0" w:lastRowFirstColumn="0" w:lastRowLastColumn="0"/>
+              <w:rPr>
+                <w:rFonts w:ascii="Segoe UI" w:hAnsi="Segoe UI" w:cs="Segoe UI"/>
+                <w:sz w:val="24"/>
+                <w:szCs w:val="24"/>
+              </w:rPr>
+            </w:pPr>
+            <w:r>
+              <w:rPr>
+                <w:rFonts w:ascii="Segoe UI" w:hAnsi="Segoe UI" w:cs="Segoe UI"/>
+                <w:sz w:val="24"/>
+                <w:szCs w:val="24"/>
+              </w:rPr>
+              <w:t>Nothing is entered</w:t>
+            </w:r>
+          </w:p>
+        </w:tc>
+        <w:tc>
+          <w:tcPr>
+            <w:tcW w:w="2394" w:type="dxa"/>
+          </w:tcPr>
+          <w:p>
+            <w:pPr>
+              <w:jc w:val="both"/>
+              <w:cnfStyle w:val="000000010000" w:firstRow="0" w:lastRow="0" w:firstColumn="0" w:lastColumn="0" w:oddVBand="0" w:evenVBand="0" w:oddHBand="0" w:evenHBand="1" w:firstRowFirstColumn="0" w:firstRowLastColumn="0" w:lastRowFirstColumn="0" w:lastRowLastColumn="0"/>
+              <w:rPr>
+                <w:rFonts w:ascii="Segoe UI" w:hAnsi="Segoe UI" w:cs="Segoe UI"/>
+                <w:sz w:val="24"/>
+                <w:szCs w:val="24"/>
+              </w:rPr>
+            </w:pPr>
+          </w:p>
+        </w:tc>
+      </w:tr>
+      <w:tr>
+        <w:trPr>
+          <w:cnfStyle w:val="000000100000" w:firstRow="0" w:lastRow="0" w:firstColumn="0" w:lastColumn="0" w:oddVBand="0" w:evenVBand="0" w:oddHBand="1" w:evenHBand="0" w:firstRowFirstColumn="0" w:firstRowLastColumn="0" w:lastRowFirstColumn="0" w:lastRowLastColumn="0"/>
+        </w:trPr>
+        <w:tc>
+          <w:tcPr>
+            <w:cnfStyle w:val="001000000000" w:firstRow="0" w:lastRow="0" w:firstColumn="1" w:lastColumn="0" w:oddVBand="0" w:evenVBand="0" w:oddHBand="0" w:evenHBand="0" w:firstRowFirstColumn="0" w:firstRowLastColumn="0" w:lastRowFirstColumn="0" w:lastRowLastColumn="0"/>
+            <w:tcW w:w="2394" w:type="dxa"/>
+          </w:tcPr>
+          <w:p>
+            <w:pPr>
+              <w:jc w:val="both"/>
+              <w:rPr>
+                <w:rFonts w:ascii="Segoe UI" w:hAnsi="Segoe UI" w:cs="Segoe UI"/>
+                <w:sz w:val="24"/>
+                <w:szCs w:val="24"/>
+              </w:rPr>
+            </w:pPr>
+            <w:r>
+              <w:rPr>
+                <w:rFonts w:ascii="Segoe UI" w:hAnsi="Segoe UI" w:cs="Segoe UI"/>
+                <w:sz w:val="24"/>
+                <w:szCs w:val="24"/>
+              </w:rPr>
+              <w:t>003</w:t>
+            </w:r>
+          </w:p>
+        </w:tc>
+        <w:tc>
+          <w:tcPr>
+            <w:tcW w:w="2394" w:type="dxa"/>
+          </w:tcPr>
+          <w:p>
+            <w:pPr>
+              <w:jc w:val="both"/>
+              <w:cnfStyle w:val="000000100000" w:firstRow="0" w:lastRow="0" w:firstColumn="0" w:lastColumn="0" w:oddVBand="0" w:evenVBand="0" w:oddHBand="1" w:evenHBand="0" w:firstRowFirstColumn="0" w:firstRowLastColumn="0" w:lastRowFirstColumn="0" w:lastRowLastColumn="0"/>
+              <w:rPr>
+                <w:rFonts w:ascii="Segoe UI" w:hAnsi="Segoe UI" w:cs="Segoe UI"/>
+                <w:sz w:val="24"/>
+                <w:szCs w:val="24"/>
+              </w:rPr>
+            </w:pPr>
+            <w:r>
+              <w:rPr>
+                <w:rFonts w:ascii="Segoe UI" w:hAnsi="Segoe UI" w:cs="Segoe UI"/>
+                <w:sz w:val="24"/>
+                <w:szCs w:val="24"/>
+              </w:rPr>
+              <w:t xml:space="preserve">Precondition: </w:t>
+            </w:r>
+            <w:r>
+              <w:rPr>
+                <w:rFonts w:ascii="Segoe UI" w:hAnsi="Segoe UI" w:cs="Segoe UI"/>
+                <w:sz w:val="24"/>
+                <w:szCs w:val="24"/>
+              </w:rPr>
+              <w:t xml:space="preserve">the Destination field is </w:t>
+            </w:r>
+            <w:r>
+              <w:rPr>
+                <w:rFonts w:ascii="Segoe UI" w:hAnsi="Segoe UI" w:cs="Segoe UI"/>
+                <w:sz w:val="24"/>
+                <w:szCs w:val="24"/>
+              </w:rPr>
+              <w:lastRenderedPageBreak/>
+              <w:t>empty</w:t>
+            </w:r>
+          </w:p>
+          <w:p>
+            <w:pPr>
+              <w:jc w:val="both"/>
+              <w:cnfStyle w:val="000000100000" w:firstRow="0" w:lastRow="0" w:firstColumn="0" w:lastColumn="0" w:oddVBand="0" w:evenVBand="0" w:oddHBand="1" w:evenHBand="0" w:firstRowFirstColumn="0" w:firstRowLastColumn="0" w:lastRowFirstColumn="0" w:lastRowLastColumn="0"/>
+              <w:rPr>
+                <w:rFonts w:ascii="Segoe UI" w:hAnsi="Segoe UI" w:cs="Segoe UI"/>
+                <w:sz w:val="24"/>
+                <w:szCs w:val="24"/>
+              </w:rPr>
+            </w:pPr>
+            <w:r>
+              <w:rPr>
+                <w:rFonts w:ascii="Segoe UI" w:hAnsi="Segoe UI" w:cs="Segoe UI"/>
+                <w:sz w:val="24"/>
+                <w:szCs w:val="24"/>
+              </w:rPr>
+              <w:t xml:space="preserve">User enters address of destination into </w:t>
+            </w:r>
+            <w:proofErr w:type="spellStart"/>
+            <w:r>
+              <w:rPr>
+                <w:rFonts w:ascii="Segoe UI" w:hAnsi="Segoe UI" w:cs="Segoe UI"/>
+                <w:sz w:val="24"/>
+                <w:szCs w:val="24"/>
+              </w:rPr>
+              <w:t>google</w:t>
+            </w:r>
+            <w:proofErr w:type="spellEnd"/>
+            <w:r>
+              <w:rPr>
+                <w:rFonts w:ascii="Segoe UI" w:hAnsi="Segoe UI" w:cs="Segoe UI"/>
+                <w:sz w:val="24"/>
+                <w:szCs w:val="24"/>
+              </w:rPr>
+              <w:t xml:space="preserve"> maps</w:t>
+            </w:r>
+          </w:p>
+        </w:tc>
+        <w:tc>
+          <w:tcPr>
+            <w:tcW w:w="2394" w:type="dxa"/>
+          </w:tcPr>
+          <w:p>
+            <w:pPr>
+              <w:jc w:val="both"/>
+              <w:cnfStyle w:val="000000100000" w:firstRow="0" w:lastRow="0" w:firstColumn="0" w:lastColumn="0" w:oddVBand="0" w:evenVBand="0" w:oddHBand="1" w:evenHBand="0" w:firstRowFirstColumn="0" w:firstRowLastColumn="0" w:lastRowFirstColumn="0" w:lastRowLastColumn="0"/>
+              <w:rPr>
+                <w:rFonts w:ascii="Segoe UI" w:hAnsi="Segoe UI" w:cs="Segoe UI"/>
+                <w:sz w:val="24"/>
+                <w:szCs w:val="24"/>
+              </w:rPr>
+            </w:pPr>
+            <w:r>
+              <w:rPr>
+                <w:rFonts w:ascii="Segoe UI" w:hAnsi="Segoe UI" w:cs="Segoe UI"/>
+                <w:sz w:val="24"/>
+                <w:szCs w:val="24"/>
+              </w:rPr>
+              <w:lastRenderedPageBreak/>
+              <w:t xml:space="preserve">The address destination </w:t>
+            </w:r>
+            <w:r>
+              <w:rPr>
+                <w:rFonts w:ascii="Segoe UI" w:hAnsi="Segoe UI" w:cs="Segoe UI"/>
+                <w:sz w:val="24"/>
+                <w:szCs w:val="24"/>
+              </w:rPr>
+              <w:lastRenderedPageBreak/>
+              <w:t>populates the destination field.</w:t>
+            </w:r>
+          </w:p>
+        </w:tc>
+        <w:tc>
+          <w:tcPr>
+            <w:tcW w:w="2394" w:type="dxa"/>
+          </w:tcPr>
+          <w:p>
+            <w:pPr>
+              <w:jc w:val="both"/>
+              <w:cnfStyle w:val="000000100000" w:firstRow="0" w:lastRow="0" w:firstColumn="0" w:lastColumn="0" w:oddVBand="0" w:evenVBand="0" w:oddHBand="1" w:evenHBand="0" w:firstRowFirstColumn="0" w:firstRowLastColumn="0" w:lastRowFirstColumn="0" w:lastRowLastColumn="0"/>
+              <w:rPr>
+                <w:rFonts w:ascii="Segoe UI" w:hAnsi="Segoe UI" w:cs="Segoe UI"/>
+                <w:sz w:val="24"/>
+                <w:szCs w:val="24"/>
+              </w:rPr>
+            </w:pPr>
+          </w:p>
+        </w:tc>
+      </w:tr>
+    </w:tbl>
     <w:p>
       <w:pPr>
         <w:jc w:val="both"/>
@@ -1053,7 +1393,7 @@
         <w:rFonts w:asciiTheme="majorHAnsi" w:eastAsiaTheme="majorEastAsia" w:hAnsiTheme="majorHAnsi" w:cstheme="majorBidi"/>
         <w:noProof/>
       </w:rPr>
-      <w:t>3</w:t>
+      <w:t>4</w:t>
     </w:r>
     <w:r>
       <w:rPr>
@@ -1919,6 +2259,230 @@
       <w:szCs w:val="16"/>
     </w:rPr>
   </w:style>
+  <w:style w:type="table" w:styleId="TableGrid">
+    <w:name w:val="Table Grid"/>
+    <w:basedOn w:val="TableNormal"/>
+    <w:uiPriority w:val="59"/>
+    <w:rsid w:val="005231B0"/>
+    <w:pPr>
+      <w:spacing w:after="0" w:line="240" w:lineRule="auto"/>
+    </w:pPr>
+    <w:tblPr>
+      <w:tblInd w:w="0" w:type="dxa"/>
+      <w:tblBorders>
+        <w:top w:val="single" w:sz="4" w:space="0" w:color="auto"/>
+        <w:left w:val="single" w:sz="4" w:space="0" w:color="auto"/>
+        <w:bottom w:val="single" w:sz="4" w:space="0" w:color="auto"/>
+        <w:right w:val="single" w:sz="4" w:space="0" w:color="auto"/>
+        <w:insideH w:val="single" w:sz="4" w:space="0" w:color="auto"/>
+        <w:insideV w:val="single" w:sz="4" w:space="0" w:color="auto"/>
+      </w:tblBorders>
+      <w:tblCellMar>
+        <w:top w:w="0" w:type="dxa"/>
+        <w:left w:w="108" w:type="dxa"/>
+        <w:bottom w:w="0" w:type="dxa"/>
+        <w:right w:w="108" w:type="dxa"/>
+      </w:tblCellMar>
+    </w:tblPr>
+  </w:style>
+  <w:style w:type="table" w:styleId="LightList-Accent1">
+    <w:name w:val="Light List Accent 1"/>
+    <w:basedOn w:val="TableNormal"/>
+    <w:uiPriority w:val="61"/>
+    <w:rsid w:val="005231B0"/>
+    <w:pPr>
+      <w:spacing w:after="0" w:line="240" w:lineRule="auto"/>
+    </w:pPr>
+    <w:tblPr>
+      <w:tblStyleRowBandSize w:val="1"/>
+      <w:tblStyleColBandSize w:val="1"/>
+      <w:tblInd w:w="0" w:type="dxa"/>
+      <w:tblBorders>
+        <w:top w:val="single" w:sz="8" w:space="0" w:color="4F81BD" w:themeColor="accent1"/>
+        <w:left w:val="single" w:sz="8" w:space="0" w:color="4F81BD" w:themeColor="accent1"/>
+        <w:bottom w:val="single" w:sz="8" w:space="0" w:color="4F81BD" w:themeColor="accent1"/>
+        <w:right w:val="single" w:sz="8" w:space="0" w:color="4F81BD" w:themeColor="accent1"/>
+      </w:tblBorders>
+      <w:tblCellMar>
+        <w:top w:w="0" w:type="dxa"/>
+        <w:left w:w="108" w:type="dxa"/>
+        <w:bottom w:w="0" w:type="dxa"/>
+        <w:right w:w="108" w:type="dxa"/>
+      </w:tblCellMar>
+    </w:tblPr>
+    <w:tblStylePr w:type="firstRow">
+      <w:pPr>
+        <w:spacing w:before="0" w:after="0" w:line="240" w:lineRule="auto"/>
+      </w:pPr>
+      <w:rPr>
+        <w:b/>
+        <w:bCs/>
+        <w:color w:val="FFFFFF" w:themeColor="background1"/>
+      </w:rPr>
+      <w:tblPr/>
+      <w:tcPr>
+        <w:shd w:val="clear" w:color="auto" w:fill="4F81BD" w:themeFill="accent1"/>
+      </w:tcPr>
+    </w:tblStylePr>
+    <w:tblStylePr w:type="lastRow">
+      <w:pPr>
+        <w:spacing w:before="0" w:after="0" w:line="240" w:lineRule="auto"/>
+      </w:pPr>
+      <w:rPr>
+        <w:b/>
+        <w:bCs/>
+      </w:rPr>
+      <w:tblPr/>
+      <w:tcPr>
+        <w:tcBorders>
+          <w:top w:val="double" w:sz="6" w:space="0" w:color="4F81BD" w:themeColor="accent1"/>
+          <w:left w:val="single" w:sz="8" w:space="0" w:color="4F81BD" w:themeColor="accent1"/>
+          <w:bottom w:val="single" w:sz="8" w:space="0" w:color="4F81BD" w:themeColor="accent1"/>
+          <w:right w:val="single" w:sz="8" w:space="0" w:color="4F81BD" w:themeColor="accent1"/>
+        </w:tcBorders>
+      </w:tcPr>
+    </w:tblStylePr>
+    <w:tblStylePr w:type="firstCol">
+      <w:rPr>
+        <w:b/>
+        <w:bCs/>
+      </w:rPr>
+    </w:tblStylePr>
+    <w:tblStylePr w:type="lastCol">
+      <w:rPr>
+        <w:b/>
+        <w:bCs/>
+      </w:rPr>
+    </w:tblStylePr>
+    <w:tblStylePr w:type="band1Vert">
+      <w:tblPr/>
+      <w:tcPr>
+        <w:tcBorders>
+          <w:top w:val="single" w:sz="8" w:space="0" w:color="4F81BD" w:themeColor="accent1"/>
+          <w:left w:val="single" w:sz="8" w:space="0" w:color="4F81BD" w:themeColor="accent1"/>
+          <w:bottom w:val="single" w:sz="8" w:space="0" w:color="4F81BD" w:themeColor="accent1"/>
+          <w:right w:val="single" w:sz="8" w:space="0" w:color="4F81BD" w:themeColor="accent1"/>
+        </w:tcBorders>
+      </w:tcPr>
+    </w:tblStylePr>
+    <w:tblStylePr w:type="band1Horz">
+      <w:tblPr/>
+      <w:tcPr>
+        <w:tcBorders>
+          <w:top w:val="single" w:sz="8" w:space="0" w:color="4F81BD" w:themeColor="accent1"/>
+          <w:left w:val="single" w:sz="8" w:space="0" w:color="4F81BD" w:themeColor="accent1"/>
+          <w:bottom w:val="single" w:sz="8" w:space="0" w:color="4F81BD" w:themeColor="accent1"/>
+          <w:right w:val="single" w:sz="8" w:space="0" w:color="4F81BD" w:themeColor="accent1"/>
+        </w:tcBorders>
+      </w:tcPr>
+    </w:tblStylePr>
+  </w:style>
+  <w:style w:type="table" w:styleId="MediumShading1-Accent1">
+    <w:name w:val="Medium Shading 1 Accent 1"/>
+    <w:basedOn w:val="TableNormal"/>
+    <w:uiPriority w:val="63"/>
+    <w:rsid w:val="005231B0"/>
+    <w:pPr>
+      <w:spacing w:after="0" w:line="240" w:lineRule="auto"/>
+    </w:pPr>
+    <w:tblPr>
+      <w:tblStyleRowBandSize w:val="1"/>
+      <w:tblStyleColBandSize w:val="1"/>
+      <w:tblInd w:w="0" w:type="dxa"/>
+      <w:tblBorders>
+        <w:top w:val="single" w:sz="8" w:space="0" w:color="7BA0CD" w:themeColor="accent1" w:themeTint="BF"/>
+        <w:left w:val="single" w:sz="8" w:space="0" w:color="7BA0CD" w:themeColor="accent1" w:themeTint="BF"/>
+        <w:bottom w:val="single" w:sz="8" w:space="0" w:color="7BA0CD" w:themeColor="accent1" w:themeTint="BF"/>
+        <w:right w:val="single" w:sz="8" w:space="0" w:color="7BA0CD" w:themeColor="accent1" w:themeTint="BF"/>
+        <w:insideH w:val="single" w:sz="8" w:space="0" w:color="7BA0CD" w:themeColor="accent1" w:themeTint="BF"/>
+      </w:tblBorders>
+      <w:tblCellMar>
+        <w:top w:w="0" w:type="dxa"/>
+        <w:left w:w="108" w:type="dxa"/>
+        <w:bottom w:w="0" w:type="dxa"/>
+        <w:right w:w="108" w:type="dxa"/>
+      </w:tblCellMar>
+    </w:tblPr>
+    <w:tblStylePr w:type="firstRow">
+      <w:pPr>
+        <w:spacing w:before="0" w:after="0" w:line="240" w:lineRule="auto"/>
+      </w:pPr>
+      <w:rPr>
+        <w:b/>
+        <w:bCs/>
+        <w:color w:val="FFFFFF" w:themeColor="background1"/>
+      </w:rPr>
+      <w:tblPr/>
+      <w:tcPr>
+        <w:tcBorders>
+          <w:top w:val="single" w:sz="8" w:space="0" w:color="7BA0CD" w:themeColor="accent1" w:themeTint="BF"/>
+          <w:left w:val="single" w:sz="8" w:space="0" w:color="7BA0CD" w:themeColor="accent1" w:themeTint="BF"/>
+          <w:bottom w:val="single" w:sz="8" w:space="0" w:color="7BA0CD" w:themeColor="accent1" w:themeTint="BF"/>
+          <w:right w:val="single" w:sz="8" w:space="0" w:color="7BA0CD" w:themeColor="accent1" w:themeTint="BF"/>
+          <w:insideH w:val="nil"/>
+          <w:insideV w:val="nil"/>
+        </w:tcBorders>
+        <w:shd w:val="clear" w:color="auto" w:fill="4F81BD" w:themeFill="accent1"/>
+      </w:tcPr>
+    </w:tblStylePr>
+    <w:tblStylePr w:type="lastRow">
+      <w:pPr>
+        <w:spacing w:before="0" w:after="0" w:line="240" w:lineRule="auto"/>
+      </w:pPr>
+      <w:rPr>
+        <w:b/>
+        <w:bCs/>
+      </w:rPr>
+      <w:tblPr/>
+      <w:tcPr>
+        <w:tcBorders>
+          <w:top w:val="double" w:sz="6" w:space="0" w:color="7BA0CD" w:themeColor="accent1" w:themeTint="BF"/>
+          <w:left w:val="single" w:sz="8" w:space="0" w:color="7BA0CD" w:themeColor="accent1" w:themeTint="BF"/>
+          <w:bottom w:val="single" w:sz="8" w:space="0" w:color="7BA0CD" w:themeColor="accent1" w:themeTint="BF"/>
+          <w:right w:val="single" w:sz="8" w:space="0" w:color="7BA0CD" w:themeColor="accent1" w:themeTint="BF"/>
+          <w:insideH w:val="nil"/>
+          <w:insideV w:val="nil"/>
+        </w:tcBorders>
+      </w:tcPr>
+    </w:tblStylePr>
+    <w:tblStylePr w:type="firstCol">
+      <w:rPr>
+        <w:b/>
+        <w:bCs/>
+      </w:rPr>
+    </w:tblStylePr>
+    <w:tblStylePr w:type="lastCol">
+      <w:rPr>
+        <w:b/>
+        <w:bCs/>
+      </w:rPr>
+    </w:tblStylePr>
+    <w:tblStylePr w:type="band1Vert">
+      <w:tblPr/>
+      <w:tcPr>
+        <w:shd w:val="clear" w:color="auto" w:fill="D3DFEE" w:themeFill="accent1" w:themeFillTint="3F"/>
+      </w:tcPr>
+    </w:tblStylePr>
+    <w:tblStylePr w:type="band1Horz">
+      <w:tblPr/>
+      <w:tcPr>
+        <w:tcBorders>
+          <w:insideH w:val="nil"/>
+          <w:insideV w:val="nil"/>
+        </w:tcBorders>
+        <w:shd w:val="clear" w:color="auto" w:fill="D3DFEE" w:themeFill="accent1" w:themeFillTint="3F"/>
+      </w:tcPr>
+    </w:tblStylePr>
+    <w:tblStylePr w:type="band2Horz">
+      <w:tblPr/>
+      <w:tcPr>
+        <w:tcBorders>
+          <w:insideH w:val="nil"/>
+          <w:insideV w:val="nil"/>
+        </w:tcBorders>
+      </w:tcPr>
+    </w:tblStylePr>
+  </w:style>
 </w:styles>
 </file>
 
@@ -2216,6 +2780,230 @@
       <w:sz w:val="16"/>
       <w:szCs w:val="16"/>
     </w:rPr>
+  </w:style>
+  <w:style w:type="table" w:styleId="TableGrid">
+    <w:name w:val="Table Grid"/>
+    <w:basedOn w:val="TableNormal"/>
+    <w:uiPriority w:val="59"/>
+    <w:rsid w:val="005231B0"/>
+    <w:pPr>
+      <w:spacing w:after="0" w:line="240" w:lineRule="auto"/>
+    </w:pPr>
+    <w:tblPr>
+      <w:tblInd w:w="0" w:type="dxa"/>
+      <w:tblBorders>
+        <w:top w:val="single" w:sz="4" w:space="0" w:color="auto"/>
+        <w:left w:val="single" w:sz="4" w:space="0" w:color="auto"/>
+        <w:bottom w:val="single" w:sz="4" w:space="0" w:color="auto"/>
+        <w:right w:val="single" w:sz="4" w:space="0" w:color="auto"/>
+        <w:insideH w:val="single" w:sz="4" w:space="0" w:color="auto"/>
+        <w:insideV w:val="single" w:sz="4" w:space="0" w:color="auto"/>
+      </w:tblBorders>
+      <w:tblCellMar>
+        <w:top w:w="0" w:type="dxa"/>
+        <w:left w:w="108" w:type="dxa"/>
+        <w:bottom w:w="0" w:type="dxa"/>
+        <w:right w:w="108" w:type="dxa"/>
+      </w:tblCellMar>
+    </w:tblPr>
+  </w:style>
+  <w:style w:type="table" w:styleId="LightList-Accent1">
+    <w:name w:val="Light List Accent 1"/>
+    <w:basedOn w:val="TableNormal"/>
+    <w:uiPriority w:val="61"/>
+    <w:rsid w:val="005231B0"/>
+    <w:pPr>
+      <w:spacing w:after="0" w:line="240" w:lineRule="auto"/>
+    </w:pPr>
+    <w:tblPr>
+      <w:tblStyleRowBandSize w:val="1"/>
+      <w:tblStyleColBandSize w:val="1"/>
+      <w:tblInd w:w="0" w:type="dxa"/>
+      <w:tblBorders>
+        <w:top w:val="single" w:sz="8" w:space="0" w:color="4F81BD" w:themeColor="accent1"/>
+        <w:left w:val="single" w:sz="8" w:space="0" w:color="4F81BD" w:themeColor="accent1"/>
+        <w:bottom w:val="single" w:sz="8" w:space="0" w:color="4F81BD" w:themeColor="accent1"/>
+        <w:right w:val="single" w:sz="8" w:space="0" w:color="4F81BD" w:themeColor="accent1"/>
+      </w:tblBorders>
+      <w:tblCellMar>
+        <w:top w:w="0" w:type="dxa"/>
+        <w:left w:w="108" w:type="dxa"/>
+        <w:bottom w:w="0" w:type="dxa"/>
+        <w:right w:w="108" w:type="dxa"/>
+      </w:tblCellMar>
+    </w:tblPr>
+    <w:tblStylePr w:type="firstRow">
+      <w:pPr>
+        <w:spacing w:before="0" w:after="0" w:line="240" w:lineRule="auto"/>
+      </w:pPr>
+      <w:rPr>
+        <w:b/>
+        <w:bCs/>
+        <w:color w:val="FFFFFF" w:themeColor="background1"/>
+      </w:rPr>
+      <w:tblPr/>
+      <w:tcPr>
+        <w:shd w:val="clear" w:color="auto" w:fill="4F81BD" w:themeFill="accent1"/>
+      </w:tcPr>
+    </w:tblStylePr>
+    <w:tblStylePr w:type="lastRow">
+      <w:pPr>
+        <w:spacing w:before="0" w:after="0" w:line="240" w:lineRule="auto"/>
+      </w:pPr>
+      <w:rPr>
+        <w:b/>
+        <w:bCs/>
+      </w:rPr>
+      <w:tblPr/>
+      <w:tcPr>
+        <w:tcBorders>
+          <w:top w:val="double" w:sz="6" w:space="0" w:color="4F81BD" w:themeColor="accent1"/>
+          <w:left w:val="single" w:sz="8" w:space="0" w:color="4F81BD" w:themeColor="accent1"/>
+          <w:bottom w:val="single" w:sz="8" w:space="0" w:color="4F81BD" w:themeColor="accent1"/>
+          <w:right w:val="single" w:sz="8" w:space="0" w:color="4F81BD" w:themeColor="accent1"/>
+        </w:tcBorders>
+      </w:tcPr>
+    </w:tblStylePr>
+    <w:tblStylePr w:type="firstCol">
+      <w:rPr>
+        <w:b/>
+        <w:bCs/>
+      </w:rPr>
+    </w:tblStylePr>
+    <w:tblStylePr w:type="lastCol">
+      <w:rPr>
+        <w:b/>
+        <w:bCs/>
+      </w:rPr>
+    </w:tblStylePr>
+    <w:tblStylePr w:type="band1Vert">
+      <w:tblPr/>
+      <w:tcPr>
+        <w:tcBorders>
+          <w:top w:val="single" w:sz="8" w:space="0" w:color="4F81BD" w:themeColor="accent1"/>
+          <w:left w:val="single" w:sz="8" w:space="0" w:color="4F81BD" w:themeColor="accent1"/>
+          <w:bottom w:val="single" w:sz="8" w:space="0" w:color="4F81BD" w:themeColor="accent1"/>
+          <w:right w:val="single" w:sz="8" w:space="0" w:color="4F81BD" w:themeColor="accent1"/>
+        </w:tcBorders>
+      </w:tcPr>
+    </w:tblStylePr>
+    <w:tblStylePr w:type="band1Horz">
+      <w:tblPr/>
+      <w:tcPr>
+        <w:tcBorders>
+          <w:top w:val="single" w:sz="8" w:space="0" w:color="4F81BD" w:themeColor="accent1"/>
+          <w:left w:val="single" w:sz="8" w:space="0" w:color="4F81BD" w:themeColor="accent1"/>
+          <w:bottom w:val="single" w:sz="8" w:space="0" w:color="4F81BD" w:themeColor="accent1"/>
+          <w:right w:val="single" w:sz="8" w:space="0" w:color="4F81BD" w:themeColor="accent1"/>
+        </w:tcBorders>
+      </w:tcPr>
+    </w:tblStylePr>
+  </w:style>
+  <w:style w:type="table" w:styleId="MediumShading1-Accent1">
+    <w:name w:val="Medium Shading 1 Accent 1"/>
+    <w:basedOn w:val="TableNormal"/>
+    <w:uiPriority w:val="63"/>
+    <w:rsid w:val="005231B0"/>
+    <w:pPr>
+      <w:spacing w:after="0" w:line="240" w:lineRule="auto"/>
+    </w:pPr>
+    <w:tblPr>
+      <w:tblStyleRowBandSize w:val="1"/>
+      <w:tblStyleColBandSize w:val="1"/>
+      <w:tblInd w:w="0" w:type="dxa"/>
+      <w:tblBorders>
+        <w:top w:val="single" w:sz="8" w:space="0" w:color="7BA0CD" w:themeColor="accent1" w:themeTint="BF"/>
+        <w:left w:val="single" w:sz="8" w:space="0" w:color="7BA0CD" w:themeColor="accent1" w:themeTint="BF"/>
+        <w:bottom w:val="single" w:sz="8" w:space="0" w:color="7BA0CD" w:themeColor="accent1" w:themeTint="BF"/>
+        <w:right w:val="single" w:sz="8" w:space="0" w:color="7BA0CD" w:themeColor="accent1" w:themeTint="BF"/>
+        <w:insideH w:val="single" w:sz="8" w:space="0" w:color="7BA0CD" w:themeColor="accent1" w:themeTint="BF"/>
+      </w:tblBorders>
+      <w:tblCellMar>
+        <w:top w:w="0" w:type="dxa"/>
+        <w:left w:w="108" w:type="dxa"/>
+        <w:bottom w:w="0" w:type="dxa"/>
+        <w:right w:w="108" w:type="dxa"/>
+      </w:tblCellMar>
+    </w:tblPr>
+    <w:tblStylePr w:type="firstRow">
+      <w:pPr>
+        <w:spacing w:before="0" w:after="0" w:line="240" w:lineRule="auto"/>
+      </w:pPr>
+      <w:rPr>
+        <w:b/>
+        <w:bCs/>
+        <w:color w:val="FFFFFF" w:themeColor="background1"/>
+      </w:rPr>
+      <w:tblPr/>
+      <w:tcPr>
+        <w:tcBorders>
+          <w:top w:val="single" w:sz="8" w:space="0" w:color="7BA0CD" w:themeColor="accent1" w:themeTint="BF"/>
+          <w:left w:val="single" w:sz="8" w:space="0" w:color="7BA0CD" w:themeColor="accent1" w:themeTint="BF"/>
+          <w:bottom w:val="single" w:sz="8" w:space="0" w:color="7BA0CD" w:themeColor="accent1" w:themeTint="BF"/>
+          <w:right w:val="single" w:sz="8" w:space="0" w:color="7BA0CD" w:themeColor="accent1" w:themeTint="BF"/>
+          <w:insideH w:val="nil"/>
+          <w:insideV w:val="nil"/>
+        </w:tcBorders>
+        <w:shd w:val="clear" w:color="auto" w:fill="4F81BD" w:themeFill="accent1"/>
+      </w:tcPr>
+    </w:tblStylePr>
+    <w:tblStylePr w:type="lastRow">
+      <w:pPr>
+        <w:spacing w:before="0" w:after="0" w:line="240" w:lineRule="auto"/>
+      </w:pPr>
+      <w:rPr>
+        <w:b/>
+        <w:bCs/>
+      </w:rPr>
+      <w:tblPr/>
+      <w:tcPr>
+        <w:tcBorders>
+          <w:top w:val="double" w:sz="6" w:space="0" w:color="7BA0CD" w:themeColor="accent1" w:themeTint="BF"/>
+          <w:left w:val="single" w:sz="8" w:space="0" w:color="7BA0CD" w:themeColor="accent1" w:themeTint="BF"/>
+          <w:bottom w:val="single" w:sz="8" w:space="0" w:color="7BA0CD" w:themeColor="accent1" w:themeTint="BF"/>
+          <w:right w:val="single" w:sz="8" w:space="0" w:color="7BA0CD" w:themeColor="accent1" w:themeTint="BF"/>
+          <w:insideH w:val="nil"/>
+          <w:insideV w:val="nil"/>
+        </w:tcBorders>
+      </w:tcPr>
+    </w:tblStylePr>
+    <w:tblStylePr w:type="firstCol">
+      <w:rPr>
+        <w:b/>
+        <w:bCs/>
+      </w:rPr>
+    </w:tblStylePr>
+    <w:tblStylePr w:type="lastCol">
+      <w:rPr>
+        <w:b/>
+        <w:bCs/>
+      </w:rPr>
+    </w:tblStylePr>
+    <w:tblStylePr w:type="band1Vert">
+      <w:tblPr/>
+      <w:tcPr>
+        <w:shd w:val="clear" w:color="auto" w:fill="D3DFEE" w:themeFill="accent1" w:themeFillTint="3F"/>
+      </w:tcPr>
+    </w:tblStylePr>
+    <w:tblStylePr w:type="band1Horz">
+      <w:tblPr/>
+      <w:tcPr>
+        <w:tcBorders>
+          <w:insideH w:val="nil"/>
+          <w:insideV w:val="nil"/>
+        </w:tcBorders>
+        <w:shd w:val="clear" w:color="auto" w:fill="D3DFEE" w:themeFill="accent1" w:themeFillTint="3F"/>
+      </w:tcPr>
+    </w:tblStylePr>
+    <w:tblStylePr w:type="band2Horz">
+      <w:tblPr/>
+      <w:tcPr>
+        <w:tcBorders>
+          <w:insideH w:val="nil"/>
+          <w:insideV w:val="nil"/>
+        </w:tcBorders>
+      </w:tcPr>
+    </w:tblStylePr>
   </w:style>
 </w:styles>
 </file>
@@ -2510,7 +3298,7 @@
 </file>
 
 <file path=customXml/itemProps1.xml><?xml version="1.0" encoding="utf-8"?>
-<ds:datastoreItem xmlns:ds="http://schemas.openxmlformats.org/officeDocument/2006/customXml" ds:itemID="{07809D10-628A-4061-A155-BC50AEA161CC}">
+<ds:datastoreItem xmlns:ds="http://schemas.openxmlformats.org/officeDocument/2006/customXml" ds:itemID="{EE6D17ED-EF5A-4C14-9411-FC4D8CBD55F7}">
   <ds:schemaRefs>
     <ds:schemaRef ds:uri="http://schemas.openxmlformats.org/officeDocument/2006/bibliography"/>
   </ds:schemaRefs>

</xml_diff>

<commit_message>
unit testing for contacts, contacts is working in emulator but not on device
</commit_message>
<xml_diff>
--- a/docs/specifications_document.docx
+++ b/docs/specifications_document.docx
@@ -765,8 +765,6 @@
           <w:szCs w:val="24"/>
         </w:rPr>
       </w:pPr>
-      <w:bookmarkStart w:id="0" w:name="_GoBack"/>
-      <w:bookmarkEnd w:id="0"/>
     </w:p>
     <w:tbl>
       <w:tblPr>
@@ -1048,15 +1046,7 @@
                 <w:sz w:val="24"/>
                 <w:szCs w:val="24"/>
               </w:rPr>
-              <w:t xml:space="preserve">: </w:t>
-            </w:r>
-            <w:r>
-              <w:rPr>
-                <w:rFonts w:ascii="Segoe UI" w:hAnsi="Segoe UI" w:cs="Segoe UI"/>
-                <w:sz w:val="24"/>
-                <w:szCs w:val="24"/>
-              </w:rPr>
-              <w:t>contacts exist, Recipient Field is empty</w:t>
+              <w:t>: contacts exist, Recipient Field is empty</w:t>
             </w:r>
           </w:p>
           <w:p>
@@ -1168,6 +1158,110 @@
                 <w:sz w:val="24"/>
                 <w:szCs w:val="24"/>
               </w:rPr>
+              <w:t>Phone number is entered in field</w:t>
+            </w:r>
+          </w:p>
+        </w:tc>
+        <w:tc>
+          <w:tcPr>
+            <w:tcW w:w="2394" w:type="dxa"/>
+          </w:tcPr>
+          <w:p>
+            <w:pPr>
+              <w:jc w:val="both"/>
+              <w:cnfStyle w:val="000000100000" w:firstRow="0" w:lastRow="0" w:firstColumn="0" w:lastColumn="0" w:oddVBand="0" w:evenVBand="0" w:oddHBand="1" w:evenHBand="0" w:firstRowFirstColumn="0" w:firstRowLastColumn="0" w:lastRowFirstColumn="0" w:lastRowLastColumn="0"/>
+              <w:rPr>
+                <w:rFonts w:ascii="Segoe UI" w:hAnsi="Segoe UI" w:cs="Segoe UI"/>
+                <w:sz w:val="24"/>
+                <w:szCs w:val="24"/>
+              </w:rPr>
+            </w:pPr>
+            <w:r>
+              <w:rPr>
+                <w:rFonts w:ascii="Segoe UI" w:hAnsi="Segoe UI" w:cs="Segoe UI"/>
+                <w:sz w:val="24"/>
+                <w:szCs w:val="24"/>
+              </w:rPr>
+              <w:t>Phone number is entered</w:t>
+            </w:r>
+          </w:p>
+        </w:tc>
+        <w:tc>
+          <w:tcPr>
+            <w:tcW w:w="2394" w:type="dxa"/>
+          </w:tcPr>
+          <w:p>
+            <w:pPr>
+              <w:jc w:val="both"/>
+              <w:cnfStyle w:val="000000100000" w:firstRow="0" w:lastRow="0" w:firstColumn="0" w:lastColumn="0" w:oddVBand="0" w:evenVBand="0" w:oddHBand="1" w:evenHBand="0" w:firstRowFirstColumn="0" w:firstRowLastColumn="0" w:lastRowFirstColumn="0" w:lastRowLastColumn="0"/>
+              <w:rPr>
+                <w:rFonts w:ascii="Segoe UI" w:hAnsi="Segoe UI" w:cs="Segoe UI"/>
+                <w:sz w:val="24"/>
+                <w:szCs w:val="24"/>
+              </w:rPr>
+            </w:pPr>
+          </w:p>
+        </w:tc>
+      </w:tr>
+      <w:tr>
+        <w:trPr>
+          <w:cnfStyle w:val="000000010000" w:firstRow="0" w:lastRow="0" w:firstColumn="0" w:lastColumn="0" w:oddVBand="0" w:evenVBand="0" w:oddHBand="0" w:evenHBand="1" w:firstRowFirstColumn="0" w:firstRowLastColumn="0" w:lastRowFirstColumn="0" w:lastRowLastColumn="0"/>
+        </w:trPr>
+        <w:tc>
+          <w:tcPr>
+            <w:cnfStyle w:val="001000000000" w:firstRow="0" w:lastRow="0" w:firstColumn="1" w:lastColumn="0" w:oddVBand="0" w:evenVBand="0" w:oddHBand="0" w:evenHBand="0" w:firstRowFirstColumn="0" w:firstRowLastColumn="0" w:lastRowFirstColumn="0" w:lastRowLastColumn="0"/>
+            <w:tcW w:w="2394" w:type="dxa"/>
+          </w:tcPr>
+          <w:p>
+            <w:pPr>
+              <w:jc w:val="both"/>
+              <w:rPr>
+                <w:rFonts w:ascii="Segoe UI" w:hAnsi="Segoe UI" w:cs="Segoe UI"/>
+                <w:sz w:val="24"/>
+                <w:szCs w:val="24"/>
+              </w:rPr>
+            </w:pPr>
+            <w:r>
+              <w:rPr>
+                <w:rFonts w:ascii="Segoe UI" w:hAnsi="Segoe UI" w:cs="Segoe UI"/>
+                <w:sz w:val="24"/>
+                <w:szCs w:val="24"/>
+              </w:rPr>
+              <w:lastRenderedPageBreak/>
+              <w:t>00</w:t>
+            </w:r>
+            <w:r>
+              <w:rPr>
+                <w:rFonts w:ascii="Segoe UI" w:hAnsi="Segoe UI" w:cs="Segoe UI"/>
+                <w:sz w:val="24"/>
+                <w:szCs w:val="24"/>
+              </w:rPr>
+              <w:t>4</w:t>
+            </w:r>
+            <w:bookmarkStart w:id="0" w:name="_GoBack"/>
+            <w:bookmarkEnd w:id="0"/>
+          </w:p>
+        </w:tc>
+        <w:tc>
+          <w:tcPr>
+            <w:tcW w:w="2394" w:type="dxa"/>
+          </w:tcPr>
+          <w:p>
+            <w:pPr>
+              <w:jc w:val="both"/>
+              <w:cnfStyle w:val="000000010000" w:firstRow="0" w:lastRow="0" w:firstColumn="0" w:lastColumn="0" w:oddVBand="0" w:evenVBand="0" w:oddHBand="0" w:evenHBand="1" w:firstRowFirstColumn="0" w:firstRowLastColumn="0" w:lastRowFirstColumn="0" w:lastRowLastColumn="0"/>
+              <w:rPr>
+                <w:rFonts w:ascii="Segoe UI" w:hAnsi="Segoe UI" w:cs="Segoe UI"/>
+                <w:sz w:val="24"/>
+                <w:szCs w:val="24"/>
+              </w:rPr>
+            </w:pPr>
+            <w:r>
+              <w:rPr>
+                <w:rFonts w:ascii="Segoe UI" w:hAnsi="Segoe UI" w:cs="Segoe UI"/>
+                <w:sz w:val="24"/>
+                <w:szCs w:val="24"/>
+              </w:rPr>
               <w:t xml:space="preserve">Precondition: </w:t>
             </w:r>
             <w:r>
@@ -1176,22 +1270,13 @@
                 <w:sz w:val="24"/>
                 <w:szCs w:val="24"/>
               </w:rPr>
-              <w:t xml:space="preserve">the Destination field is </w:t>
-            </w:r>
-            <w:r>
-              <w:rPr>
-                <w:rFonts w:ascii="Segoe UI" w:hAnsi="Segoe UI" w:cs="Segoe UI"/>
-                <w:sz w:val="24"/>
-                <w:szCs w:val="24"/>
-              </w:rPr>
-              <w:lastRenderedPageBreak/>
-              <w:t>empty</w:t>
+              <w:t>the Destination field is empty</w:t>
             </w:r>
           </w:p>
           <w:p>
             <w:pPr>
               <w:jc w:val="both"/>
-              <w:cnfStyle w:val="000000100000" w:firstRow="0" w:lastRow="0" w:firstColumn="0" w:lastColumn="0" w:oddVBand="0" w:evenVBand="0" w:oddHBand="1" w:evenHBand="0" w:firstRowFirstColumn="0" w:firstRowLastColumn="0" w:lastRowFirstColumn="0" w:lastRowLastColumn="0"/>
+              <w:cnfStyle w:val="000000010000" w:firstRow="0" w:lastRow="0" w:firstColumn="0" w:lastColumn="0" w:oddVBand="0" w:evenVBand="0" w:oddHBand="0" w:evenHBand="1" w:firstRowFirstColumn="0" w:firstRowLastColumn="0" w:lastRowFirstColumn="0" w:lastRowLastColumn="0"/>
               <w:rPr>
                 <w:rFonts w:ascii="Segoe UI" w:hAnsi="Segoe UI" w:cs="Segoe UI"/>
                 <w:sz w:val="24"/>
@@ -1233,7 +1318,7 @@
           <w:p>
             <w:pPr>
               <w:jc w:val="both"/>
-              <w:cnfStyle w:val="000000100000" w:firstRow="0" w:lastRow="0" w:firstColumn="0" w:lastColumn="0" w:oddVBand="0" w:evenVBand="0" w:oddHBand="1" w:evenHBand="0" w:firstRowFirstColumn="0" w:firstRowLastColumn="0" w:lastRowFirstColumn="0" w:lastRowLastColumn="0"/>
+              <w:cnfStyle w:val="000000010000" w:firstRow="0" w:lastRow="0" w:firstColumn="0" w:lastColumn="0" w:oddVBand="0" w:evenVBand="0" w:oddHBand="0" w:evenHBand="1" w:firstRowFirstColumn="0" w:firstRowLastColumn="0" w:lastRowFirstColumn="0" w:lastRowLastColumn="0"/>
               <w:rPr>
                 <w:rFonts w:ascii="Segoe UI" w:hAnsi="Segoe UI" w:cs="Segoe UI"/>
                 <w:sz w:val="24"/>
@@ -1246,17 +1331,7 @@
                 <w:sz w:val="24"/>
                 <w:szCs w:val="24"/>
               </w:rPr>
-              <w:lastRenderedPageBreak/>
-              <w:t xml:space="preserve">The address destination </w:t>
-            </w:r>
-            <w:r>
-              <w:rPr>
-                <w:rFonts w:ascii="Segoe UI" w:hAnsi="Segoe UI" w:cs="Segoe UI"/>
-                <w:sz w:val="24"/>
-                <w:szCs w:val="24"/>
-              </w:rPr>
-              <w:lastRenderedPageBreak/>
-              <w:t>populates the destination field.</w:t>
+              <w:t>The address destination populates the destination field.</w:t>
             </w:r>
           </w:p>
         </w:tc>
@@ -1267,7 +1342,7 @@
           <w:p>
             <w:pPr>
               <w:jc w:val="both"/>
-              <w:cnfStyle w:val="000000100000" w:firstRow="0" w:lastRow="0" w:firstColumn="0" w:lastColumn="0" w:oddVBand="0" w:evenVBand="0" w:oddHBand="1" w:evenHBand="0" w:firstRowFirstColumn="0" w:firstRowLastColumn="0" w:lastRowFirstColumn="0" w:lastRowLastColumn="0"/>
+              <w:cnfStyle w:val="000000010000" w:firstRow="0" w:lastRow="0" w:firstColumn="0" w:lastColumn="0" w:oddVBand="0" w:evenVBand="0" w:oddHBand="0" w:evenHBand="1" w:firstRowFirstColumn="0" w:firstRowLastColumn="0" w:lastRowFirstColumn="0" w:lastRowLastColumn="0"/>
               <w:rPr>
                 <w:rFonts w:ascii="Segoe UI" w:hAnsi="Segoe UI" w:cs="Segoe UI"/>
                 <w:sz w:val="24"/>
@@ -3298,7 +3373,7 @@
 </file>
 
 <file path=customXml/itemProps1.xml><?xml version="1.0" encoding="utf-8"?>
-<ds:datastoreItem xmlns:ds="http://schemas.openxmlformats.org/officeDocument/2006/customXml" ds:itemID="{EE6D17ED-EF5A-4C14-9411-FC4D8CBD55F7}">
+<ds:datastoreItem xmlns:ds="http://schemas.openxmlformats.org/officeDocument/2006/customXml" ds:itemID="{21449F4F-5481-4A1A-998C-B5ED69952C6A}">
   <ds:schemaRefs>
     <ds:schemaRef ds:uri="http://schemas.openxmlformats.org/officeDocument/2006/bibliography"/>
   </ds:schemaRefs>

</xml_diff>

<commit_message>
release notes, fixed ui bug, user stories, updated meeting minutes
</commit_message>
<xml_diff>
--- a/docs/specifications_document.docx
+++ b/docs/specifications_document.docx
@@ -751,6 +751,72 @@
           <w:szCs w:val="24"/>
         </w:rPr>
       </w:pPr>
+      <w:r>
+        <w:rPr>
+          <w:rFonts w:ascii="Segoe UI" w:hAnsi="Segoe UI" w:cs="Segoe UI"/>
+          <w:sz w:val="24"/>
+          <w:szCs w:val="24"/>
+        </w:rPr>
+        <w:t>Beta release 0.2:</w:t>
+      </w:r>
+    </w:p>
+    <w:p>
+      <w:pPr>
+        <w:pStyle w:val="ListParagraph"/>
+        <w:numPr>
+          <w:ilvl w:val="0"/>
+          <w:numId w:val="5"/>
+        </w:numPr>
+        <w:jc w:val="both"/>
+        <w:rPr>
+          <w:rFonts w:ascii="Segoe UI" w:hAnsi="Segoe UI" w:cs="Segoe UI"/>
+          <w:sz w:val="24"/>
+          <w:szCs w:val="24"/>
+        </w:rPr>
+      </w:pPr>
+      <w:r>
+        <w:rPr>
+          <w:rFonts w:ascii="Segoe UI" w:hAnsi="Segoe UI" w:cs="Segoe UI"/>
+          <w:sz w:val="24"/>
+          <w:szCs w:val="24"/>
+        </w:rPr>
+        <w:t>Users want update messages to be sent automatically on the interval</w:t>
+      </w:r>
+    </w:p>
+    <w:p>
+      <w:pPr>
+        <w:pStyle w:val="ListParagraph"/>
+        <w:numPr>
+          <w:ilvl w:val="0"/>
+          <w:numId w:val="5"/>
+        </w:numPr>
+        <w:jc w:val="both"/>
+        <w:rPr>
+          <w:rFonts w:ascii="Segoe UI" w:hAnsi="Segoe UI" w:cs="Segoe UI"/>
+          <w:sz w:val="24"/>
+          <w:szCs w:val="24"/>
+        </w:rPr>
+      </w:pPr>
+      <w:r>
+        <w:rPr>
+          <w:rFonts w:ascii="Segoe UI" w:hAnsi="Segoe UI" w:cs="Segoe UI"/>
+          <w:sz w:val="24"/>
+          <w:szCs w:val="24"/>
+        </w:rPr>
+        <w:t xml:space="preserve">Users should not be able to change setting mid-route </w:t>
+      </w:r>
+      <w:bookmarkStart w:id="0" w:name="_GoBack"/>
+      <w:bookmarkEnd w:id="0"/>
+    </w:p>
+    <w:p>
+      <w:pPr>
+        <w:jc w:val="both"/>
+        <w:rPr>
+          <w:rFonts w:ascii="Segoe UI" w:hAnsi="Segoe UI" w:cs="Segoe UI"/>
+          <w:sz w:val="24"/>
+          <w:szCs w:val="24"/>
+        </w:rPr>
+      </w:pPr>
     </w:p>
     <w:p>
       <w:pPr>
@@ -1102,7 +1168,16 @@
                 <w:sz w:val="24"/>
                 <w:szCs w:val="24"/>
               </w:rPr>
-              <w:t>: contacts exist, Recipient Field is empty</w:t>
+              <w:t xml:space="preserve">: contacts exist, </w:t>
+            </w:r>
+            <w:r>
+              <w:rPr>
+                <w:rFonts w:ascii="Segoe UI" w:hAnsi="Segoe UI" w:cs="Segoe UI"/>
+                <w:sz w:val="24"/>
+                <w:szCs w:val="24"/>
+              </w:rPr>
+              <w:lastRenderedPageBreak/>
+              <w:t>Recipient Field is empty</w:t>
             </w:r>
           </w:p>
           <w:p>
@@ -1121,16 +1196,7 @@
                 <w:sz w:val="24"/>
                 <w:szCs w:val="24"/>
               </w:rPr>
-              <w:t xml:space="preserve">The user attempts to enter something other than a phone </w:t>
-            </w:r>
-            <w:r>
-              <w:rPr>
-                <w:rFonts w:ascii="Segoe UI" w:hAnsi="Segoe UI" w:cs="Segoe UI"/>
-                <w:sz w:val="24"/>
-                <w:szCs w:val="24"/>
-              </w:rPr>
-              <w:lastRenderedPageBreak/>
-              <w:t xml:space="preserve">number in the recipient field </w:t>
+              <w:t xml:space="preserve">The user attempts to enter something other than a phone number in the recipient field </w:t>
             </w:r>
           </w:p>
         </w:tc>
@@ -2072,8 +2138,6 @@
               </w:rPr>
               <w:t>?</w:t>
             </w:r>
-            <w:bookmarkStart w:id="0" w:name="_GoBack"/>
-            <w:bookmarkEnd w:id="0"/>
           </w:p>
         </w:tc>
       </w:tr>
@@ -2262,7 +2326,7 @@
         <w:rFonts w:asciiTheme="majorHAnsi" w:eastAsiaTheme="majorEastAsia" w:hAnsiTheme="majorHAnsi" w:cstheme="majorBidi"/>
         <w:noProof/>
       </w:rPr>
-      <w:t>4</w:t>
+      <w:t>3</w:t>
     </w:r>
     <w:r>
       <w:rPr>
@@ -2617,6 +2681,119 @@
     </w:lvl>
   </w:abstractNum>
   <w:abstractNum w:abstractNumId="2">
+    <w:nsid w:val="5C754E48"/>
+    <w:multiLevelType w:val="hybridMultilevel"/>
+    <w:tmpl w:val="F06CDF02"/>
+    <w:lvl w:ilvl="0" w:tplc="04090001">
+      <w:start w:val="1"/>
+      <w:numFmt w:val="bullet"/>
+      <w:lvlText w:val=""/>
+      <w:lvlJc w:val="left"/>
+      <w:pPr>
+        <w:ind w:left="720" w:hanging="360"/>
+      </w:pPr>
+      <w:rPr>
+        <w:rFonts w:ascii="Symbol" w:hAnsi="Symbol" w:hint="default"/>
+      </w:rPr>
+    </w:lvl>
+    <w:lvl w:ilvl="1" w:tplc="04090003" w:tentative="1">
+      <w:start w:val="1"/>
+      <w:numFmt w:val="bullet"/>
+      <w:lvlText w:val="o"/>
+      <w:lvlJc w:val="left"/>
+      <w:pPr>
+        <w:ind w:left="1440" w:hanging="360"/>
+      </w:pPr>
+      <w:rPr>
+        <w:rFonts w:ascii="Courier New" w:hAnsi="Courier New" w:cs="Courier New" w:hint="default"/>
+      </w:rPr>
+    </w:lvl>
+    <w:lvl w:ilvl="2" w:tplc="04090005" w:tentative="1">
+      <w:start w:val="1"/>
+      <w:numFmt w:val="bullet"/>
+      <w:lvlText w:val=""/>
+      <w:lvlJc w:val="left"/>
+      <w:pPr>
+        <w:ind w:left="2160" w:hanging="360"/>
+      </w:pPr>
+      <w:rPr>
+        <w:rFonts w:ascii="Wingdings" w:hAnsi="Wingdings" w:hint="default"/>
+      </w:rPr>
+    </w:lvl>
+    <w:lvl w:ilvl="3" w:tplc="04090001" w:tentative="1">
+      <w:start w:val="1"/>
+      <w:numFmt w:val="bullet"/>
+      <w:lvlText w:val=""/>
+      <w:lvlJc w:val="left"/>
+      <w:pPr>
+        <w:ind w:left="2880" w:hanging="360"/>
+      </w:pPr>
+      <w:rPr>
+        <w:rFonts w:ascii="Symbol" w:hAnsi="Symbol" w:hint="default"/>
+      </w:rPr>
+    </w:lvl>
+    <w:lvl w:ilvl="4" w:tplc="04090003" w:tentative="1">
+      <w:start w:val="1"/>
+      <w:numFmt w:val="bullet"/>
+      <w:lvlText w:val="o"/>
+      <w:lvlJc w:val="left"/>
+      <w:pPr>
+        <w:ind w:left="3600" w:hanging="360"/>
+      </w:pPr>
+      <w:rPr>
+        <w:rFonts w:ascii="Courier New" w:hAnsi="Courier New" w:cs="Courier New" w:hint="default"/>
+      </w:rPr>
+    </w:lvl>
+    <w:lvl w:ilvl="5" w:tplc="04090005" w:tentative="1">
+      <w:start w:val="1"/>
+      <w:numFmt w:val="bullet"/>
+      <w:lvlText w:val=""/>
+      <w:lvlJc w:val="left"/>
+      <w:pPr>
+        <w:ind w:left="4320" w:hanging="360"/>
+      </w:pPr>
+      <w:rPr>
+        <w:rFonts w:ascii="Wingdings" w:hAnsi="Wingdings" w:hint="default"/>
+      </w:rPr>
+    </w:lvl>
+    <w:lvl w:ilvl="6" w:tplc="04090001" w:tentative="1">
+      <w:start w:val="1"/>
+      <w:numFmt w:val="bullet"/>
+      <w:lvlText w:val=""/>
+      <w:lvlJc w:val="left"/>
+      <w:pPr>
+        <w:ind w:left="5040" w:hanging="360"/>
+      </w:pPr>
+      <w:rPr>
+        <w:rFonts w:ascii="Symbol" w:hAnsi="Symbol" w:hint="default"/>
+      </w:rPr>
+    </w:lvl>
+    <w:lvl w:ilvl="7" w:tplc="04090003" w:tentative="1">
+      <w:start w:val="1"/>
+      <w:numFmt w:val="bullet"/>
+      <w:lvlText w:val="o"/>
+      <w:lvlJc w:val="left"/>
+      <w:pPr>
+        <w:ind w:left="5760" w:hanging="360"/>
+      </w:pPr>
+      <w:rPr>
+        <w:rFonts w:ascii="Courier New" w:hAnsi="Courier New" w:cs="Courier New" w:hint="default"/>
+      </w:rPr>
+    </w:lvl>
+    <w:lvl w:ilvl="8" w:tplc="04090005" w:tentative="1">
+      <w:start w:val="1"/>
+      <w:numFmt w:val="bullet"/>
+      <w:lvlText w:val=""/>
+      <w:lvlJc w:val="left"/>
+      <w:pPr>
+        <w:ind w:left="6480" w:hanging="360"/>
+      </w:pPr>
+      <w:rPr>
+        <w:rFonts w:ascii="Wingdings" w:hAnsi="Wingdings" w:hint="default"/>
+      </w:rPr>
+    </w:lvl>
+  </w:abstractNum>
+  <w:abstractNum w:abstractNumId="3">
     <w:nsid w:val="6DC44FC9"/>
     <w:multiLevelType w:val="hybridMultilevel"/>
     <w:tmpl w:val="3BFE0CB6"/>
@@ -2729,7 +2906,7 @@
       </w:rPr>
     </w:lvl>
   </w:abstractNum>
-  <w:abstractNum w:abstractNumId="3">
+  <w:abstractNum w:abstractNumId="4">
     <w:nsid w:val="7A4B5EE8"/>
     <w:multiLevelType w:val="hybridMultilevel"/>
     <w:tmpl w:val="BB2AD1FA"/>
@@ -2822,13 +2999,16 @@
     <w:abstractNumId w:val="1"/>
   </w:num>
   <w:num w:numId="2">
-    <w:abstractNumId w:val="2"/>
+    <w:abstractNumId w:val="3"/>
   </w:num>
   <w:num w:numId="3">
-    <w:abstractNumId w:val="3"/>
+    <w:abstractNumId w:val="4"/>
   </w:num>
   <w:num w:numId="4">
     <w:abstractNumId w:val="0"/>
+  </w:num>
+  <w:num w:numId="5">
+    <w:abstractNumId w:val="2"/>
   </w:num>
 </w:numbering>
 </file>
@@ -4167,7 +4347,7 @@
 </file>
 
 <file path=customXml/itemProps1.xml><?xml version="1.0" encoding="utf-8"?>
-<ds:datastoreItem xmlns:ds="http://schemas.openxmlformats.org/officeDocument/2006/customXml" ds:itemID="{049B154D-80EE-47C7-9DB1-2EC4156BA1C9}">
+<ds:datastoreItem xmlns:ds="http://schemas.openxmlformats.org/officeDocument/2006/customXml" ds:itemID="{FB9D75C5-C7E0-4504-8105-9D4845365B79}">
   <ds:schemaRefs>
     <ds:schemaRef ds:uri="http://schemas.openxmlformats.org/officeDocument/2006/bibliography"/>
   </ds:schemaRefs>

</xml_diff>

<commit_message>
UI tests, release notes, promotional.docx
</commit_message>
<xml_diff>
--- a/docs/specifications_document.docx
+++ b/docs/specifications_document.docx
@@ -805,8 +805,6 @@
         </w:rPr>
         <w:t xml:space="preserve">Users should not be able to change setting mid-route </w:t>
       </w:r>
-      <w:bookmarkStart w:id="0" w:name="_GoBack"/>
-      <w:bookmarkEnd w:id="0"/>
     </w:p>
     <w:p>
       <w:pPr>
@@ -1530,7 +1528,7 @@
                 <w:sz w:val="24"/>
                 <w:szCs w:val="24"/>
               </w:rPr>
-              <w:t>Send the Start Route message</w:t>
+              <w:t>Disable the UI</w:t>
             </w:r>
           </w:p>
         </w:tc>
@@ -1554,7 +1552,7 @@
                 <w:sz w:val="24"/>
                 <w:szCs w:val="24"/>
               </w:rPr>
-              <w:t>Receiver receives start route message</w:t>
+              <w:t>Appropriate UI elements are disables</w:t>
             </w:r>
           </w:p>
         </w:tc>
@@ -1623,7 +1621,7 @@
                 <w:sz w:val="24"/>
                 <w:szCs w:val="24"/>
               </w:rPr>
-              <w:t>Send location update message</w:t>
+              <w:t>Enable UI</w:t>
             </w:r>
           </w:p>
         </w:tc>
@@ -1647,8 +1645,10 @@
                 <w:sz w:val="24"/>
                 <w:szCs w:val="24"/>
               </w:rPr>
-              <w:t>Receiver receives location update message</w:t>
-            </w:r>
+              <w:t>Appropriate elements are enabled</w:t>
+            </w:r>
+            <w:bookmarkStart w:id="0" w:name="_GoBack"/>
+            <w:bookmarkEnd w:id="0"/>
           </w:p>
         </w:tc>
         <w:tc>
@@ -1710,24 +1710,6 @@
                 <w:szCs w:val="24"/>
               </w:rPr>
             </w:pPr>
-            <w:proofErr w:type="spellStart"/>
-            <w:r>
-              <w:rPr>
-                <w:rFonts w:ascii="Segoe UI" w:hAnsi="Segoe UI" w:cs="Segoe UI"/>
-                <w:sz w:val="24"/>
-                <w:szCs w:val="24"/>
-              </w:rPr>
-              <w:t>Sebd</w:t>
-            </w:r>
-            <w:proofErr w:type="spellEnd"/>
-            <w:r>
-              <w:rPr>
-                <w:rFonts w:ascii="Segoe UI" w:hAnsi="Segoe UI" w:cs="Segoe UI"/>
-                <w:sz w:val="24"/>
-                <w:szCs w:val="24"/>
-              </w:rPr>
-              <w:t xml:space="preserve"> the Arrived message</w:t>
-            </w:r>
           </w:p>
         </w:tc>
         <w:tc>
@@ -1744,14 +1726,6 @@
                 <w:szCs w:val="24"/>
               </w:rPr>
             </w:pPr>
-            <w:r>
-              <w:rPr>
-                <w:rFonts w:ascii="Segoe UI" w:hAnsi="Segoe UI" w:cs="Segoe UI"/>
-                <w:sz w:val="24"/>
-                <w:szCs w:val="24"/>
-              </w:rPr>
-              <w:t>Receiver Receives arrived message</w:t>
-            </w:r>
           </w:p>
         </w:tc>
         <w:tc>
@@ -2326,7 +2300,7 @@
         <w:rFonts w:asciiTheme="majorHAnsi" w:eastAsiaTheme="majorEastAsia" w:hAnsiTheme="majorHAnsi" w:cstheme="majorBidi"/>
         <w:noProof/>
       </w:rPr>
-      <w:t>3</w:t>
+      <w:t>4</w:t>
     </w:r>
     <w:r>
       <w:rPr>
@@ -4347,7 +4321,7 @@
 </file>
 
 <file path=customXml/itemProps1.xml><?xml version="1.0" encoding="utf-8"?>
-<ds:datastoreItem xmlns:ds="http://schemas.openxmlformats.org/officeDocument/2006/customXml" ds:itemID="{FB9D75C5-C7E0-4504-8105-9D4845365B79}">
+<ds:datastoreItem xmlns:ds="http://schemas.openxmlformats.org/officeDocument/2006/customXml" ds:itemID="{3AE36757-0445-4B77-818D-D5F96D70CC8B}">
   <ds:schemaRefs>
     <ds:schemaRef ds:uri="http://schemas.openxmlformats.org/officeDocument/2006/bibliography"/>
   </ds:schemaRefs>

</xml_diff>